<commit_message>
adding water time and script for jesse
</commit_message>
<xml_diff>
--- a/LCI.Itineraries.docx
+++ b/LCI.Itineraries.docx
@@ -24,23 +24,23 @@
         <w:pStyle w:val="FirstParagraph"/>
       </w:pPr>
       <w:r>
-        <w:t xml:space="preserve">Trip: Genesee - Trip 1 - Team 1</w:t>
-      </w:r>
-    </w:p>
-    <w:p>
-      <w:pPr>
-        <w:pStyle w:val="BodyText"/>
-      </w:pPr>
-      <w:r>
-        <w:t xml:space="preserve">Time to travel to first site: 04:33:00</w:t>
-      </w:r>
-    </w:p>
-    <w:p>
-      <w:pPr>
-        <w:pStyle w:val="BodyText"/>
-      </w:pPr>
-      <w:r>
-        <w:t xml:space="preserve">Trip total time: 14:38:00</w:t>
+        <w:t xml:space="preserve">Trip: Delaware - Trip 1 - Team 1</w:t>
+      </w:r>
+    </w:p>
+    <w:p>
+      <w:pPr>
+        <w:pStyle w:val="BodyText"/>
+      </w:pPr>
+      <w:r>
+        <w:t xml:space="preserve">Time to travel to first site: 01:51:00</w:t>
+      </w:r>
+    </w:p>
+    <w:p>
+      <w:pPr>
+        <w:pStyle w:val="BodyText"/>
+      </w:pPr>
+      <w:r>
+        <w:t xml:space="preserve">Trip total time: 07:09:00</w:t>
       </w:r>
     </w:p>
     <w:p>
@@ -77,7 +77,7 @@
         <w:pStyle w:val="BodyText"/>
       </w:pPr>
       <w:r>
-        <w:t xml:space="preserve">Day: 1 (total time needed for the day: 14:38:00)</w:t>
+        <w:t xml:space="preserve">Day: 1 (total time needed for the day: 16:01:00)</w:t>
       </w:r>
     </w:p>
     <w:p>
@@ -93,15 +93,415 @@
         <w:pStyle w:val="BodyText"/>
       </w:pPr>
       <w:r>
-        <w:t xml:space="preserve">Lake: 0403ROC0155_Rockville Lake (class B-epi,hyp; sampleIDs: 2004ROC0S11, NA)</w:t>
-      </w:r>
-    </w:p>
-    <w:p>
-      <w:pPr>
-        <w:pStyle w:val="BodyText"/>
-      </w:pPr>
-      <w:r>
-        <w:t xml:space="preserve">Access location: 42.307894, -78.150332000000006 || Deep Hole: 42.30817548,-78.14973361 || Max Depth: NA</w:t>
+        <w:t xml:space="preserve">Lake: 1402EAS0055_East Pond (class A-epi; sampleIDs: 2014EAS0S11, NA)</w:t>
+      </w:r>
+    </w:p>
+    <w:p>
+      <w:pPr>
+        <w:pStyle w:val="BodyText"/>
+      </w:pPr>
+      <w:r>
+        <w:t xml:space="preserve">Access location: 41.728673, -74.573066999999995 || Deep Hole: 41.728673,-74.573067 || Max Depth: NA</w:t>
+      </w:r>
+    </w:p>
+    <w:p>
+      <w:pPr>
+        <w:pStyle w:val="BodyText"/>
+      </w:pPr>
+      <w:r>
+        <w:t xml:space="preserve">QC Sample to collect: none</w:t>
+      </w:r>
+    </w:p>
+    <w:p>
+      <w:pPr>
+        <w:pStyle w:val="BodyText"/>
+      </w:pPr>
+      <w:r>
+        <w:t xml:space="preserve">Estimated Sampling Time: 02:00:00 hours || Estimated time to travel to the next site: 00:28:00</w:t>
+      </w:r>
+    </w:p>
+    <w:p>
+      <w:pPr>
+        <w:pStyle w:val="BodyText"/>
+      </w:pPr>
+      <w:r>
+        <w:t xml:space="preserve">Does it need a big boat: No || Motor specifications: No</w:t>
+      </w:r>
+    </w:p>
+    <w:p>
+      <w:pPr>
+        <w:pStyle w:val="BodyText"/>
+      </w:pPr>
+      <w:r>
+        <w:t xml:space="preserve">Access Information: Access lake at town water filtration/treatment plant.</w:t>
+      </w:r>
+    </w:p>
+    <w:p>
+      <w:pPr>
+        <w:pStyle w:val="BodyText"/>
+      </w:pPr>
+      <w:r>
+        <w:t xml:space="preserve">map: NA</w:t>
+      </w:r>
+    </w:p>
+    <w:p>
+      <w:pPr>
+        <w:pStyle w:val="BodyText"/>
+      </w:pPr>
+      <w:r>
+        <w:t xml:space="preserve">…………………………………………………………………………..</w:t>
+      </w:r>
+    </w:p>
+    <w:p>
+      <w:pPr>
+        <w:pStyle w:val="BodyText"/>
+      </w:pPr>
+      <w:r>
+        <w:t xml:space="preserve">Day: 1 (total time needed for the day: 16:01:00)</w:t>
+      </w:r>
+    </w:p>
+    <w:p>
+      <w:pPr>
+        <w:pStyle w:val="BodyText"/>
+      </w:pPr>
+      <w:r>
+        <w:t xml:space="preserve">Team: Alene Onion, self</w:t>
+      </w:r>
+    </w:p>
+    <w:p>
+      <w:pPr>
+        <w:pStyle w:val="BodyText"/>
+      </w:pPr>
+      <w:r>
+        <w:t xml:space="preserve">Lake: 1401MOU0114_Mountain Lake (class A-epi,hypo; sampleIDs: 2014MOU0S11, 2014MOU0S12)</w:t>
+      </w:r>
+    </w:p>
+    <w:p>
+      <w:pPr>
+        <w:pStyle w:val="BodyText"/>
+      </w:pPr>
+      <w:r>
+        <w:t xml:space="preserve">Access location: 41.656958, -74.816526999999994 || Deep Hole: 41.65765,-74.81403 || Max Depth: NA</w:t>
+      </w:r>
+    </w:p>
+    <w:p>
+      <w:pPr>
+        <w:pStyle w:val="BodyText"/>
+      </w:pPr>
+      <w:r>
+        <w:t xml:space="preserve">QC Sample to collect: none</w:t>
+      </w:r>
+    </w:p>
+    <w:p>
+      <w:pPr>
+        <w:pStyle w:val="BodyText"/>
+      </w:pPr>
+      <w:r>
+        <w:t xml:space="preserve">Estimated Sampling Time: 02:00:00 hours || Estimated time to travel to the next site: 00:10:00</w:t>
+      </w:r>
+    </w:p>
+    <w:p>
+      <w:pPr>
+        <w:pStyle w:val="BodyText"/>
+      </w:pPr>
+      <w:r>
+        <w:t xml:space="preserve">Does it need a big boat: No || Motor specifications: No</w:t>
+      </w:r>
+    </w:p>
+    <w:p>
+      <w:pPr>
+        <w:pStyle w:val="BodyText"/>
+      </w:pPr>
+      <w:r>
+        <w:t xml:space="preserve">Access Information: Access through the small hand boat launch on Lakeshore Drive</w:t>
+      </w:r>
+    </w:p>
+    <w:p>
+      <w:pPr>
+        <w:pStyle w:val="BodyText"/>
+      </w:pPr>
+      <w:r>
+        <w:t xml:space="preserve">map: NA</w:t>
+      </w:r>
+    </w:p>
+    <w:p>
+      <w:pPr>
+        <w:pStyle w:val="BodyText"/>
+      </w:pPr>
+      <w:r>
+        <w:t xml:space="preserve">…………………………………………………………………………..</w:t>
+      </w:r>
+    </w:p>
+    <w:p>
+      <w:pPr>
+        <w:pStyle w:val="BodyText"/>
+      </w:pPr>
+      <w:r>
+        <w:t xml:space="preserve">Day: 1 (total time needed for the day: 16:01:00)</w:t>
+      </w:r>
+    </w:p>
+    <w:p>
+      <w:pPr>
+        <w:pStyle w:val="BodyText"/>
+      </w:pPr>
+      <w:r>
+        <w:t xml:space="preserve">Team: Alene Onion, self</w:t>
+      </w:r>
+    </w:p>
+    <w:p>
+      <w:pPr>
+        <w:pStyle w:val="BodyText"/>
+      </w:pPr>
+      <w:r>
+        <w:t xml:space="preserve">Lake: 1401CHE0106_Chestnut Ridge Pond (class B-epi; sampleIDs: 2014CHE0S11, 2014CHE0S12)</w:t>
+      </w:r>
+    </w:p>
+    <w:p>
+      <w:pPr>
+        <w:pStyle w:val="BodyText"/>
+      </w:pPr>
+      <w:r>
+        <w:t xml:space="preserve">Access location: 41.661371, -74.869989000000004 || Deep Hole: 41.67763,-74.88776 || Max Depth: NA</w:t>
+      </w:r>
+    </w:p>
+    <w:p>
+      <w:pPr>
+        <w:pStyle w:val="BodyText"/>
+      </w:pPr>
+      <w:r>
+        <w:t xml:space="preserve">QC Sample to collect: none</w:t>
+      </w:r>
+    </w:p>
+    <w:p>
+      <w:pPr>
+        <w:pStyle w:val="BodyText"/>
+      </w:pPr>
+      <w:r>
+        <w:t xml:space="preserve">Estimated Sampling Time: 03:00:00 hours || Estimated time to travel to the next site: 00:22:00</w:t>
+      </w:r>
+    </w:p>
+    <w:p>
+      <w:pPr>
+        <w:pStyle w:val="BodyText"/>
+      </w:pPr>
+      <w:r>
+        <w:t xml:space="preserve">Does it need a big boat: No || Motor specifications: No</w:t>
+      </w:r>
+    </w:p>
+    <w:p>
+      <w:pPr>
+        <w:pStyle w:val="BodyText"/>
+      </w:pPr>
+      <w:r>
+        <w:t xml:space="preserve">Access Information: NA</w:t>
+      </w:r>
+    </w:p>
+    <w:p>
+      <w:pPr>
+        <w:pStyle w:val="BodyText"/>
+      </w:pPr>
+      <w:r>
+        <w:t xml:space="preserve">map: NA</w:t>
+      </w:r>
+    </w:p>
+    <w:p>
+      <w:pPr>
+        <w:pStyle w:val="BodyText"/>
+      </w:pPr>
+      <w:r>
+        <w:t xml:space="preserve">…………………………………………………………………………..</w:t>
+      </w:r>
+    </w:p>
+    <w:p>
+      <w:pPr>
+        <w:pStyle w:val="BodyText"/>
+      </w:pPr>
+      <w:r>
+        <w:t xml:space="preserve">Day: 1 (total time needed for the day: 16:01:00)</w:t>
+      </w:r>
+    </w:p>
+    <w:p>
+      <w:pPr>
+        <w:pStyle w:val="BodyText"/>
+      </w:pPr>
+      <w:r>
+        <w:t xml:space="preserve">UPS: 20 Queen Mountain Rd, Ferndale, NY 12734</w:t>
+      </w:r>
+    </w:p>
+    <w:p>
+      <w:pPr>
+        <w:pStyle w:val="BodyText"/>
+      </w:pPr>
+      <w:r>
+        <w:t xml:space="preserve">Estimated 30 min to ship samples at UPS store and no time to travel to the hotel.</w:t>
+      </w:r>
+    </w:p>
+    <w:p>
+      <w:pPr>
+        <w:pStyle w:val="BodyText"/>
+      </w:pPr>
+      <w:r>
+        <w:t xml:space="preserve">Time to next: 00:10:00</w:t>
+      </w:r>
+    </w:p>
+    <w:p>
+      <w:pPr>
+        <w:pStyle w:val="BodyText"/>
+      </w:pPr>
+      <w:r>
+        <w:t xml:space="preserve">…………………………………………………………………………..</w:t>
+      </w:r>
+    </w:p>
+    <w:p>
+      <w:pPr>
+        <w:pStyle w:val="BodyText"/>
+      </w:pPr>
+      <w:r>
+        <w:t xml:space="preserve">Day: 2 (total time needed for the day: 15:08:00)</w:t>
+      </w:r>
+    </w:p>
+    <w:p>
+      <w:pPr>
+        <w:pStyle w:val="BodyText"/>
+      </w:pPr>
+      <w:r>
+        <w:t xml:space="preserve">hotel - Best Western Monticello, 16 Raceway Rd, Monticello, NY 12701</w:t>
+      </w:r>
+    </w:p>
+    <w:p>
+      <w:pPr>
+        <w:pStyle w:val="BodyText"/>
+      </w:pPr>
+      <w:r>
+        <w:t xml:space="preserve">Estimated 30 min to ship samples at UPS store and no time to travel to the hotel.</w:t>
+      </w:r>
+    </w:p>
+    <w:p>
+      <w:pPr>
+        <w:pStyle w:val="BodyText"/>
+      </w:pPr>
+      <w:r>
+        <w:t xml:space="preserve">Time to next: 00:13:00</w:t>
+      </w:r>
+    </w:p>
+    <w:p>
+      <w:pPr>
+        <w:pStyle w:val="BodyText"/>
+      </w:pPr>
+      <w:r>
+        <w:t xml:space="preserve">…………………………………………………………………………..</w:t>
+      </w:r>
+    </w:p>
+    <w:p>
+      <w:pPr>
+        <w:pStyle w:val="BodyText"/>
+      </w:pPr>
+      <w:r>
+        <w:t xml:space="preserve">Day: 2 (total time needed for the day: 15:08:00)</w:t>
+      </w:r>
+    </w:p>
+    <w:p>
+      <w:pPr>
+        <w:pStyle w:val="BodyText"/>
+      </w:pPr>
+      <w:r>
+        <w:t xml:space="preserve">Team: Alene Onion, self</w:t>
+      </w:r>
+    </w:p>
+    <w:p>
+      <w:pPr>
+        <w:pStyle w:val="BodyText"/>
+      </w:pPr>
+      <w:r>
+        <w:t xml:space="preserve">Lake: 1402LOU0040_Lake Louise Marie (class A-epi,hyp; sampleIDs: 2014LOU0S11, 2014LOU0S12)</w:t>
+      </w:r>
+    </w:p>
+    <w:p>
+      <w:pPr>
+        <w:pStyle w:val="BodyText"/>
+      </w:pPr>
+      <w:r>
+        <w:t xml:space="preserve">Access location: 41.603741, -74.577921000000003 || Deep Hole: 41.603741,-74.577921 || Max Depth: 5</w:t>
+      </w:r>
+    </w:p>
+    <w:p>
+      <w:pPr>
+        <w:pStyle w:val="BodyText"/>
+      </w:pPr>
+      <w:r>
+        <w:t xml:space="preserve">QC Sample to collect: none</w:t>
+      </w:r>
+    </w:p>
+    <w:p>
+      <w:pPr>
+        <w:pStyle w:val="BodyText"/>
+      </w:pPr>
+      <w:r>
+        <w:t xml:space="preserve">Estimated Sampling Time: 02:00:00 hours || Estimated time to travel to the next site: 00:32:00</w:t>
+      </w:r>
+    </w:p>
+    <w:p>
+      <w:pPr>
+        <w:pStyle w:val="BodyText"/>
+      </w:pPr>
+      <w:r>
+        <w:t xml:space="preserve">Does it need a big boat: No || Motor specifications: No</w:t>
+      </w:r>
+    </w:p>
+    <w:p>
+      <w:pPr>
+        <w:pStyle w:val="BodyText"/>
+      </w:pPr>
+      <w:r>
+        <w:t xml:space="preserve">Access Information: NA</w:t>
+      </w:r>
+    </w:p>
+    <w:p>
+      <w:pPr>
+        <w:pStyle w:val="BodyText"/>
+      </w:pPr>
+      <w:r>
+        <w:t xml:space="preserve">map: NA</w:t>
+      </w:r>
+    </w:p>
+    <w:p>
+      <w:pPr>
+        <w:pStyle w:val="BodyText"/>
+      </w:pPr>
+      <w:r>
+        <w:t xml:space="preserve">…………………………………………………………………………..</w:t>
+      </w:r>
+    </w:p>
+    <w:p>
+      <w:pPr>
+        <w:pStyle w:val="BodyText"/>
+      </w:pPr>
+      <w:r>
+        <w:t xml:space="preserve">Day: 2 (total time needed for the day: 15:08:00)</w:t>
+      </w:r>
+    </w:p>
+    <w:p>
+      <w:pPr>
+        <w:pStyle w:val="BodyText"/>
+      </w:pPr>
+      <w:r>
+        <w:t xml:space="preserve">Team: Alene Onion, self</w:t>
+      </w:r>
+    </w:p>
+    <w:p>
+      <w:pPr>
+        <w:pStyle w:val="BodyText"/>
+      </w:pPr>
+      <w:r>
+        <w:t xml:space="preserve">Lake: 1402RE10003_Reservoir No.1 (class A-epi,hyp; sampleIDs: 2014RE10S11, 2014RE10S12)</w:t>
+      </w:r>
+    </w:p>
+    <w:p>
+      <w:pPr>
+        <w:pStyle w:val="BodyText"/>
+      </w:pPr>
+      <w:r>
+        <w:t xml:space="preserve">Access location: 41.388597, -74.690835000000007 || Deep Hole: 41.388597,-74.690835 || Max Depth: NA</w:t>
       </w:r>
     </w:p>
     <w:p>
@@ -117,7 +517,7 @@
         <w:pStyle w:val="BodyText"/>
       </w:pPr>
       <w:r>
-        <w:t xml:space="preserve">Estimated Sampling Time: 02:00:00 hours || Estimated time to travel to the next site: 01:24:00</w:t>
+        <w:t xml:space="preserve">Estimated Sampling Time: 02:30:00 hours || Estimated time to travel to the next site: 00:15:00</w:t>
       </w:r>
     </w:p>
     <w:p>
@@ -133,7 +533,7 @@
         <w:pStyle w:val="BodyText"/>
       </w:pPr>
       <w:r>
-        <w:t xml:space="preserve">Access Information: we accessed it here 42.307894, -78.150332 there’s parking and access there</w:t>
+        <w:t xml:space="preserve">Access Information: NA</w:t>
       </w:r>
     </w:p>
     <w:p>
@@ -157,7 +557,7 @@
         <w:pStyle w:val="BodyText"/>
       </w:pPr>
       <w:r>
-        <w:t xml:space="preserve">Day: 1 (total time needed for the day: 14:38:00)</w:t>
+        <w:t xml:space="preserve">Day: 2 (total time needed for the day: 15:08:00)</w:t>
       </w:r>
     </w:p>
     <w:p>
@@ -173,15 +573,15 @@
         <w:pStyle w:val="BodyText"/>
       </w:pPr>
       <w:r>
-        <w:t xml:space="preserve">Lake: 0402GOD0017_Godfrey Pond (class B-epi,hyp; sampleIDs: 2004GOD0S11, NA)</w:t>
-      </w:r>
-    </w:p>
-    <w:p>
-      <w:pPr>
-        <w:pStyle w:val="BodyText"/>
-      </w:pPr>
-      <w:r>
-        <w:t xml:space="preserve">Access location: 43.029734, -78.111641000000006 || Deep Hole: 43.02852742,-78.11157256 || Max Depth: NA</w:t>
+        <w:t xml:space="preserve">Lake: 1402HAW0005A_Hawthorne lake (class A-epi,hypo; sampleIDs: 2014HAW0S11, NA)</w:t>
+      </w:r>
+    </w:p>
+    <w:p>
+      <w:pPr>
+        <w:pStyle w:val="BodyText"/>
+      </w:pPr>
+      <w:r>
+        <w:t xml:space="preserve">Access location: 41.378784, -74.620329999999996 || Deep Hole: 41.378784,-74.62033 || Max Depth: NA</w:t>
       </w:r>
     </w:p>
     <w:p>
@@ -197,7 +597,7 @@
         <w:pStyle w:val="BodyText"/>
       </w:pPr>
       <w:r>
-        <w:t xml:space="preserve">Estimated Sampling Time: 02:30:00 hours || Estimated time to travel to the next site: 00:37:00</w:t>
+        <w:t xml:space="preserve">Estimated Sampling Time: 02:30:00 hours || Estimated time to travel to the next site: 00:21:00</w:t>
       </w:r>
     </w:p>
     <w:p>
@@ -213,7 +613,7 @@
         <w:pStyle w:val="BodyText"/>
       </w:pPr>
       <w:r>
-        <w:t xml:space="preserve">Access Information: Check in with the poolhouse/store to notify them that we are there.</w:t>
+        <w:t xml:space="preserve">Access Information: NA</w:t>
       </w:r>
     </w:p>
     <w:p>
@@ -237,15 +637,15 @@
         <w:pStyle w:val="BodyText"/>
       </w:pPr>
       <w:r>
-        <w:t xml:space="preserve">Day: 1 (total time needed for the day: 14:38:00)</w:t>
-      </w:r>
-    </w:p>
-    <w:p>
-      <w:pPr>
-        <w:pStyle w:val="BodyText"/>
-      </w:pPr>
-      <w:r>
-        <w:t xml:space="preserve">ALS Rochester 1565 W Jefferson Rd # 360, Rochester, NY 14623</w:t>
+        <w:t xml:space="preserve">Day: 2 (total time needed for the day: 15:08:00)</w:t>
+      </w:r>
+    </w:p>
+    <w:p>
+      <w:pPr>
+        <w:pStyle w:val="BodyText"/>
+      </w:pPr>
+      <w:r>
+        <w:t xml:space="preserve">UPS: 680 Rte 211 East, Middletown, NY 10941</w:t>
       </w:r>
     </w:p>
     <w:p>
@@ -261,7 +661,7 @@
         <w:pStyle w:val="BodyText"/>
       </w:pPr>
       <w:r>
-        <w:t xml:space="preserve">Time to next: 03:33:00</w:t>
+        <w:t xml:space="preserve">Time to next: 01:47:00</w:t>
       </w:r>
     </w:p>
     <w:p>
@@ -286,23 +686,23 @@
         <w:pStyle w:val="FirstParagraph"/>
       </w:pPr>
       <w:r>
-        <w:t xml:space="preserve">Trip: Genesee - Trip 1 - Team 1</w:t>
-      </w:r>
-    </w:p>
-    <w:p>
-      <w:pPr>
-        <w:pStyle w:val="BodyText"/>
-      </w:pPr>
-      <w:r>
-        <w:t xml:space="preserve">Time to travel to first site: 04:33:00</w:t>
-      </w:r>
-    </w:p>
-    <w:p>
-      <w:pPr>
-        <w:pStyle w:val="BodyText"/>
-      </w:pPr>
-      <w:r>
-        <w:t xml:space="preserve">Trip total time: 14:38:00</w:t>
+        <w:t xml:space="preserve">Trip: Delaware - Trip 1 - Team 1</w:t>
+      </w:r>
+    </w:p>
+    <w:p>
+      <w:pPr>
+        <w:pStyle w:val="BodyText"/>
+      </w:pPr>
+      <w:r>
+        <w:t xml:space="preserve">Time to travel to first site: 01:51:00</w:t>
+      </w:r>
+    </w:p>
+    <w:p>
+      <w:pPr>
+        <w:pStyle w:val="BodyText"/>
+      </w:pPr>
+      <w:r>
+        <w:t xml:space="preserve">Trip total time: 07:09:00</w:t>
       </w:r>
     </w:p>
     <w:p>
@@ -339,31 +739,431 @@
         <w:pStyle w:val="BodyText"/>
       </w:pPr>
       <w:r>
-        <w:t xml:space="preserve">Day: 1 (total time needed for the day: 14:38:00)</w:t>
-      </w:r>
-    </w:p>
-    <w:p>
-      <w:pPr>
-        <w:pStyle w:val="BodyText"/>
-      </w:pPr>
-      <w:r>
-        <w:t xml:space="preserve">Team: Stephanie June, self</w:t>
-      </w:r>
-    </w:p>
-    <w:p>
-      <w:pPr>
-        <w:pStyle w:val="BodyText"/>
-      </w:pPr>
-      <w:r>
-        <w:t xml:space="preserve">Lake: 0403ROC0155_Rockville Lake (class B-epi,hyp; sampleIDs: 2004ROC0S11, NA)</w:t>
-      </w:r>
-    </w:p>
-    <w:p>
-      <w:pPr>
-        <w:pStyle w:val="BodyText"/>
-      </w:pPr>
-      <w:r>
-        <w:t xml:space="preserve">Access location: 42.307894, -78.150332000000006 || Deep Hole: 42.30817548,-78.14973361 || Max Depth: NA</w:t>
+        <w:t xml:space="preserve">Day: 1 (total time needed for the day: 16:01:00)</w:t>
+      </w:r>
+    </w:p>
+    <w:p>
+      <w:pPr>
+        <w:pStyle w:val="BodyText"/>
+      </w:pPr>
+      <w:r>
+        <w:t xml:space="preserve">Team: Andrea Conine, self</w:t>
+      </w:r>
+    </w:p>
+    <w:p>
+      <w:pPr>
+        <w:pStyle w:val="BodyText"/>
+      </w:pPr>
+      <w:r>
+        <w:t xml:space="preserve">Lake: 1402EAS0055_East Pond (class A-epi; sampleIDs: 2014EAS0S11, NA)</w:t>
+      </w:r>
+    </w:p>
+    <w:p>
+      <w:pPr>
+        <w:pStyle w:val="BodyText"/>
+      </w:pPr>
+      <w:r>
+        <w:t xml:space="preserve">Access location: 41.728673, -74.573066999999995 || Deep Hole: 41.728673,-74.573067 || Max Depth: NA</w:t>
+      </w:r>
+    </w:p>
+    <w:p>
+      <w:pPr>
+        <w:pStyle w:val="BodyText"/>
+      </w:pPr>
+      <w:r>
+        <w:t xml:space="preserve">QC Sample to collect: none</w:t>
+      </w:r>
+    </w:p>
+    <w:p>
+      <w:pPr>
+        <w:pStyle w:val="BodyText"/>
+      </w:pPr>
+      <w:r>
+        <w:t xml:space="preserve">Estimated Sampling Time: 02:00:00 hours || Estimated time to travel to the next site: 00:28:00</w:t>
+      </w:r>
+    </w:p>
+    <w:p>
+      <w:pPr>
+        <w:pStyle w:val="BodyText"/>
+      </w:pPr>
+      <w:r>
+        <w:t xml:space="preserve">Does it need a big boat: No || Motor specifications: No</w:t>
+      </w:r>
+    </w:p>
+    <w:p>
+      <w:pPr>
+        <w:pStyle w:val="BodyText"/>
+      </w:pPr>
+      <w:r>
+        <w:t xml:space="preserve">Access Information: Access lake at town water filtration/treatment plant.</w:t>
+      </w:r>
+    </w:p>
+    <w:p>
+      <w:pPr>
+        <w:pStyle w:val="BodyText"/>
+      </w:pPr>
+      <w:r>
+        <w:t xml:space="preserve">map: NA</w:t>
+      </w:r>
+    </w:p>
+    <w:p>
+      <w:pPr>
+        <w:pStyle w:val="BodyText"/>
+      </w:pPr>
+      <w:r>
+        <w:t xml:space="preserve">…………………………………………………………………………..</w:t>
+      </w:r>
+    </w:p>
+    <w:p>
+      <w:pPr>
+        <w:pStyle w:val="BodyText"/>
+      </w:pPr>
+      <w:r>
+        <w:t xml:space="preserve">Day: 1 (total time needed for the day: 16:01:00)</w:t>
+      </w:r>
+    </w:p>
+    <w:p>
+      <w:pPr>
+        <w:pStyle w:val="BodyText"/>
+      </w:pPr>
+      <w:r>
+        <w:t xml:space="preserve">Team: Andrea Conine, self</w:t>
+      </w:r>
+    </w:p>
+    <w:p>
+      <w:pPr>
+        <w:pStyle w:val="BodyText"/>
+      </w:pPr>
+      <w:r>
+        <w:t xml:space="preserve">Lake: 1401MOU0114_Mountain Lake (class A-epi,hypo; sampleIDs: 2014MOU0S11, 2014MOU0S12)</w:t>
+      </w:r>
+    </w:p>
+    <w:p>
+      <w:pPr>
+        <w:pStyle w:val="BodyText"/>
+      </w:pPr>
+      <w:r>
+        <w:t xml:space="preserve">Access location: 41.656958, -74.816526999999994 || Deep Hole: 41.65765,-74.81403 || Max Depth: NA</w:t>
+      </w:r>
+    </w:p>
+    <w:p>
+      <w:pPr>
+        <w:pStyle w:val="BodyText"/>
+      </w:pPr>
+      <w:r>
+        <w:t xml:space="preserve">QC Sample to collect: none</w:t>
+      </w:r>
+    </w:p>
+    <w:p>
+      <w:pPr>
+        <w:pStyle w:val="BodyText"/>
+      </w:pPr>
+      <w:r>
+        <w:t xml:space="preserve">Estimated Sampling Time: 02:00:00 hours || Estimated time to travel to the next site: 00:10:00</w:t>
+      </w:r>
+    </w:p>
+    <w:p>
+      <w:pPr>
+        <w:pStyle w:val="BodyText"/>
+      </w:pPr>
+      <w:r>
+        <w:t xml:space="preserve">Does it need a big boat: No || Motor specifications: No</w:t>
+      </w:r>
+    </w:p>
+    <w:p>
+      <w:pPr>
+        <w:pStyle w:val="BodyText"/>
+      </w:pPr>
+      <w:r>
+        <w:t xml:space="preserve">Access Information: Access through the small hand boat launch on Lakeshore Drive</w:t>
+      </w:r>
+    </w:p>
+    <w:p>
+      <w:pPr>
+        <w:pStyle w:val="BodyText"/>
+      </w:pPr>
+      <w:r>
+        <w:t xml:space="preserve">map: NA</w:t>
+      </w:r>
+    </w:p>
+    <w:p>
+      <w:pPr>
+        <w:pStyle w:val="BodyText"/>
+      </w:pPr>
+      <w:r>
+        <w:t xml:space="preserve">…………………………………………………………………………..</w:t>
+      </w:r>
+    </w:p>
+    <w:p>
+      <w:pPr>
+        <w:pStyle w:val="BodyText"/>
+      </w:pPr>
+      <w:r>
+        <w:t xml:space="preserve">Day: 1 (total time needed for the day: 16:01:00)</w:t>
+      </w:r>
+    </w:p>
+    <w:p>
+      <w:pPr>
+        <w:pStyle w:val="BodyText"/>
+      </w:pPr>
+      <w:r>
+        <w:t xml:space="preserve">Team: Andrea Conine, self</w:t>
+      </w:r>
+    </w:p>
+    <w:p>
+      <w:pPr>
+        <w:pStyle w:val="BodyText"/>
+      </w:pPr>
+      <w:r>
+        <w:t xml:space="preserve">Lake: 1401CHE0106_Chestnut Ridge Pond (class B-epi; sampleIDs: 2014CHE0S11, 2014CHE0S12)</w:t>
+      </w:r>
+    </w:p>
+    <w:p>
+      <w:pPr>
+        <w:pStyle w:val="BodyText"/>
+      </w:pPr>
+      <w:r>
+        <w:t xml:space="preserve">Access location: 41.661371, -74.869989000000004 || Deep Hole: 41.67763,-74.88776 || Max Depth: NA</w:t>
+      </w:r>
+    </w:p>
+    <w:p>
+      <w:pPr>
+        <w:pStyle w:val="BodyText"/>
+      </w:pPr>
+      <w:r>
+        <w:t xml:space="preserve">QC Sample to collect: none</w:t>
+      </w:r>
+    </w:p>
+    <w:p>
+      <w:pPr>
+        <w:pStyle w:val="BodyText"/>
+      </w:pPr>
+      <w:r>
+        <w:t xml:space="preserve">Estimated Sampling Time: 03:00:00 hours || Estimated time to travel to the next site: 00:22:00</w:t>
+      </w:r>
+    </w:p>
+    <w:p>
+      <w:pPr>
+        <w:pStyle w:val="BodyText"/>
+      </w:pPr>
+      <w:r>
+        <w:t xml:space="preserve">Does it need a big boat: No || Motor specifications: No</w:t>
+      </w:r>
+    </w:p>
+    <w:p>
+      <w:pPr>
+        <w:pStyle w:val="BodyText"/>
+      </w:pPr>
+      <w:r>
+        <w:t xml:space="preserve">Access Information: NA</w:t>
+      </w:r>
+    </w:p>
+    <w:p>
+      <w:pPr>
+        <w:pStyle w:val="BodyText"/>
+      </w:pPr>
+      <w:r>
+        <w:t xml:space="preserve">map: NA</w:t>
+      </w:r>
+    </w:p>
+    <w:p>
+      <w:pPr>
+        <w:pStyle w:val="BodyText"/>
+      </w:pPr>
+      <w:r>
+        <w:t xml:space="preserve">…………………………………………………………………………..</w:t>
+      </w:r>
+    </w:p>
+    <w:p>
+      <w:pPr>
+        <w:pStyle w:val="BodyText"/>
+      </w:pPr>
+      <w:r>
+        <w:t xml:space="preserve">Day: 1 (total time needed for the day: 16:01:00)</w:t>
+      </w:r>
+    </w:p>
+    <w:p>
+      <w:pPr>
+        <w:pStyle w:val="BodyText"/>
+      </w:pPr>
+      <w:r>
+        <w:t xml:space="preserve">UPS: 20 Queen Mountain Rd, Ferndale, NY 12734</w:t>
+      </w:r>
+    </w:p>
+    <w:p>
+      <w:pPr>
+        <w:pStyle w:val="BodyText"/>
+      </w:pPr>
+      <w:r>
+        <w:t xml:space="preserve">Estimated 30 min to ship samples at UPS store and no time to travel to the hotel.</w:t>
+      </w:r>
+    </w:p>
+    <w:p>
+      <w:pPr>
+        <w:pStyle w:val="BodyText"/>
+      </w:pPr>
+      <w:r>
+        <w:t xml:space="preserve">Time to next: 00:10:00</w:t>
+      </w:r>
+    </w:p>
+    <w:p>
+      <w:pPr>
+        <w:pStyle w:val="BodyText"/>
+      </w:pPr>
+      <w:r>
+        <w:t xml:space="preserve">…………………………………………………………………………..</w:t>
+      </w:r>
+    </w:p>
+    <w:p>
+      <w:pPr>
+        <w:pStyle w:val="BodyText"/>
+      </w:pPr>
+      <w:r>
+        <w:t xml:space="preserve">Day: 2 (total time needed for the day: 15:08:00)</w:t>
+      </w:r>
+    </w:p>
+    <w:p>
+      <w:pPr>
+        <w:pStyle w:val="BodyText"/>
+      </w:pPr>
+      <w:r>
+        <w:t xml:space="preserve">hotel - Best Western Monticello, 16 Raceway Rd, Monticello, NY 12701</w:t>
+      </w:r>
+    </w:p>
+    <w:p>
+      <w:pPr>
+        <w:pStyle w:val="BodyText"/>
+      </w:pPr>
+      <w:r>
+        <w:t xml:space="preserve">Estimated 30 min to ship samples at UPS store and no time to travel to the hotel.</w:t>
+      </w:r>
+    </w:p>
+    <w:p>
+      <w:pPr>
+        <w:pStyle w:val="BodyText"/>
+      </w:pPr>
+      <w:r>
+        <w:t xml:space="preserve">Time to next: 00:13:00</w:t>
+      </w:r>
+    </w:p>
+    <w:p>
+      <w:pPr>
+        <w:pStyle w:val="BodyText"/>
+      </w:pPr>
+      <w:r>
+        <w:t xml:space="preserve">…………………………………………………………………………..</w:t>
+      </w:r>
+    </w:p>
+    <w:p>
+      <w:pPr>
+        <w:pStyle w:val="BodyText"/>
+      </w:pPr>
+      <w:r>
+        <w:t xml:space="preserve">Day: 2 (total time needed for the day: 15:08:00)</w:t>
+      </w:r>
+    </w:p>
+    <w:p>
+      <w:pPr>
+        <w:pStyle w:val="BodyText"/>
+      </w:pPr>
+      <w:r>
+        <w:t xml:space="preserve">Team: Andrea Conine, self</w:t>
+      </w:r>
+    </w:p>
+    <w:p>
+      <w:pPr>
+        <w:pStyle w:val="BodyText"/>
+      </w:pPr>
+      <w:r>
+        <w:t xml:space="preserve">Lake: 1402LOU0040_Lake Louise Marie (class A-epi,hyp; sampleIDs: 2014LOU0S11, 2014LOU0S12)</w:t>
+      </w:r>
+    </w:p>
+    <w:p>
+      <w:pPr>
+        <w:pStyle w:val="BodyText"/>
+      </w:pPr>
+      <w:r>
+        <w:t xml:space="preserve">Access location: 41.603741, -74.577921000000003 || Deep Hole: 41.603741,-74.577921 || Max Depth: 5</w:t>
+      </w:r>
+    </w:p>
+    <w:p>
+      <w:pPr>
+        <w:pStyle w:val="BodyText"/>
+      </w:pPr>
+      <w:r>
+        <w:t xml:space="preserve">QC Sample to collect: none</w:t>
+      </w:r>
+    </w:p>
+    <w:p>
+      <w:pPr>
+        <w:pStyle w:val="BodyText"/>
+      </w:pPr>
+      <w:r>
+        <w:t xml:space="preserve">Estimated Sampling Time: 02:00:00 hours || Estimated time to travel to the next site: 00:32:00</w:t>
+      </w:r>
+    </w:p>
+    <w:p>
+      <w:pPr>
+        <w:pStyle w:val="BodyText"/>
+      </w:pPr>
+      <w:r>
+        <w:t xml:space="preserve">Does it need a big boat: No || Motor specifications: No</w:t>
+      </w:r>
+    </w:p>
+    <w:p>
+      <w:pPr>
+        <w:pStyle w:val="BodyText"/>
+      </w:pPr>
+      <w:r>
+        <w:t xml:space="preserve">Access Information: NA</w:t>
+      </w:r>
+    </w:p>
+    <w:p>
+      <w:pPr>
+        <w:pStyle w:val="BodyText"/>
+      </w:pPr>
+      <w:r>
+        <w:t xml:space="preserve">map: NA</w:t>
+      </w:r>
+    </w:p>
+    <w:p>
+      <w:pPr>
+        <w:pStyle w:val="BodyText"/>
+      </w:pPr>
+      <w:r>
+        <w:t xml:space="preserve">…………………………………………………………………………..</w:t>
+      </w:r>
+    </w:p>
+    <w:p>
+      <w:pPr>
+        <w:pStyle w:val="BodyText"/>
+      </w:pPr>
+      <w:r>
+        <w:t xml:space="preserve">Day: 2 (total time needed for the day: 15:08:00)</w:t>
+      </w:r>
+    </w:p>
+    <w:p>
+      <w:pPr>
+        <w:pStyle w:val="BodyText"/>
+      </w:pPr>
+      <w:r>
+        <w:t xml:space="preserve">Team: Andrea Conine, self</w:t>
+      </w:r>
+    </w:p>
+    <w:p>
+      <w:pPr>
+        <w:pStyle w:val="BodyText"/>
+      </w:pPr>
+      <w:r>
+        <w:t xml:space="preserve">Lake: 1402RE10003_Reservoir No.1 (class A-epi,hyp; sampleIDs: 2014RE10S11, 2014RE10S12)</w:t>
+      </w:r>
+    </w:p>
+    <w:p>
+      <w:pPr>
+        <w:pStyle w:val="BodyText"/>
+      </w:pPr>
+      <w:r>
+        <w:t xml:space="preserve">Access location: 41.388597, -74.690835000000007 || Deep Hole: 41.388597,-74.690835 || Max Depth: NA</w:t>
       </w:r>
     </w:p>
     <w:p>
@@ -379,7 +1179,7 @@
         <w:pStyle w:val="BodyText"/>
       </w:pPr>
       <w:r>
-        <w:t xml:space="preserve">Estimated Sampling Time: 02:00:00 hours || Estimated time to travel to the next site: 01:24:00</w:t>
+        <w:t xml:space="preserve">Estimated Sampling Time: 02:30:00 hours || Estimated time to travel to the next site: 00:15:00</w:t>
       </w:r>
     </w:p>
     <w:p>
@@ -395,7 +1195,7 @@
         <w:pStyle w:val="BodyText"/>
       </w:pPr>
       <w:r>
-        <w:t xml:space="preserve">Access Information: we accessed it here 42.307894, -78.150332 there’s parking and access there</w:t>
+        <w:t xml:space="preserve">Access Information: NA</w:t>
       </w:r>
     </w:p>
     <w:p>
@@ -419,31 +1219,31 @@
         <w:pStyle w:val="BodyText"/>
       </w:pPr>
       <w:r>
-        <w:t xml:space="preserve">Day: 1 (total time needed for the day: 14:38:00)</w:t>
-      </w:r>
-    </w:p>
-    <w:p>
-      <w:pPr>
-        <w:pStyle w:val="BodyText"/>
-      </w:pPr>
-      <w:r>
-        <w:t xml:space="preserve">Team: Stephanie June, self</w:t>
-      </w:r>
-    </w:p>
-    <w:p>
-      <w:pPr>
-        <w:pStyle w:val="BodyText"/>
-      </w:pPr>
-      <w:r>
-        <w:t xml:space="preserve">Lake: 0402GOD0017_Godfrey Pond (class B-epi,hyp; sampleIDs: 2004GOD0S11, NA)</w:t>
-      </w:r>
-    </w:p>
-    <w:p>
-      <w:pPr>
-        <w:pStyle w:val="BodyText"/>
-      </w:pPr>
-      <w:r>
-        <w:t xml:space="preserve">Access location: 43.029734, -78.111641000000006 || Deep Hole: 43.02852742,-78.11157256 || Max Depth: NA</w:t>
+        <w:t xml:space="preserve">Day: 2 (total time needed for the day: 15:08:00)</w:t>
+      </w:r>
+    </w:p>
+    <w:p>
+      <w:pPr>
+        <w:pStyle w:val="BodyText"/>
+      </w:pPr>
+      <w:r>
+        <w:t xml:space="preserve">Team: Andrea Conine, self</w:t>
+      </w:r>
+    </w:p>
+    <w:p>
+      <w:pPr>
+        <w:pStyle w:val="BodyText"/>
+      </w:pPr>
+      <w:r>
+        <w:t xml:space="preserve">Lake: 1402HAW0005A_Hawthorne lake (class A-epi,hypo; sampleIDs: 2014HAW0S11, NA)</w:t>
+      </w:r>
+    </w:p>
+    <w:p>
+      <w:pPr>
+        <w:pStyle w:val="BodyText"/>
+      </w:pPr>
+      <w:r>
+        <w:t xml:space="preserve">Access location: 41.378784, -74.620329999999996 || Deep Hole: 41.378784,-74.62033 || Max Depth: NA</w:t>
       </w:r>
     </w:p>
     <w:p>
@@ -459,7 +1259,7 @@
         <w:pStyle w:val="BodyText"/>
       </w:pPr>
       <w:r>
-        <w:t xml:space="preserve">Estimated Sampling Time: 02:30:00 hours || Estimated time to travel to the next site: 00:37:00</w:t>
+        <w:t xml:space="preserve">Estimated Sampling Time: 02:30:00 hours || Estimated time to travel to the next site: 00:21:00</w:t>
       </w:r>
     </w:p>
     <w:p>
@@ -475,7 +1275,7 @@
         <w:pStyle w:val="BodyText"/>
       </w:pPr>
       <w:r>
-        <w:t xml:space="preserve">Access Information: Check in with the poolhouse/store to notify them that we are there.</w:t>
+        <w:t xml:space="preserve">Access Information: NA</w:t>
       </w:r>
     </w:p>
     <w:p>
@@ -499,15 +1299,15 @@
         <w:pStyle w:val="BodyText"/>
       </w:pPr>
       <w:r>
-        <w:t xml:space="preserve">Day: 1 (total time needed for the day: 14:38:00)</w:t>
-      </w:r>
-    </w:p>
-    <w:p>
-      <w:pPr>
-        <w:pStyle w:val="BodyText"/>
-      </w:pPr>
-      <w:r>
-        <w:t xml:space="preserve">ALS Rochester 1565 W Jefferson Rd # 360, Rochester, NY 14623</w:t>
+        <w:t xml:space="preserve">Day: 2 (total time needed for the day: 15:08:00)</w:t>
+      </w:r>
+    </w:p>
+    <w:p>
+      <w:pPr>
+        <w:pStyle w:val="BodyText"/>
+      </w:pPr>
+      <w:r>
+        <w:t xml:space="preserve">UPS: 680 Rte 211 East, Middletown, NY 10941</w:t>
       </w:r>
     </w:p>
     <w:p>
@@ -523,7 +1323,7 @@
         <w:pStyle w:val="BodyText"/>
       </w:pPr>
       <w:r>
-        <w:t xml:space="preserve">Time to next: 03:33:00</w:t>
+        <w:t xml:space="preserve">Time to next: 01:47:00</w:t>
       </w:r>
     </w:p>
     <w:sectPr>

</xml_diff>